<commit_message>
A. Estru com peca
</commit_message>
<xml_diff>
--- a/Assetivas Estruturais.docx
+++ b/Assetivas Estruturais.docx
@@ -336,8 +336,6 @@
           <w:lang w:val="pt-BR"/>
         </w:rPr>
       </w:pPr>
-      <w:bookmarkStart w:id="0" w:name="_GoBack"/>
-      <w:bookmarkEnd w:id="0"/>
       <w:r>
         <w:rPr>
           <w:rFonts w:ascii="Segoe UI" w:eastAsia="Times New Roman" w:hAnsi="Segoe UI" w:cs="Segoe UI"/>
@@ -2099,6 +2097,919 @@
           <w:lang w:val="pt-BR"/>
         </w:rPr>
       </w:pPr>
+    </w:p>
+    <w:p>
+      <w:pPr>
+        <w:rPr>
+          <w:sz w:val="24"/>
+          <w:szCs w:val="24"/>
+          <w:lang w:val="pt-BR"/>
+        </w:rPr>
+      </w:pPr>
+      <w:r>
+        <w:rPr>
+          <w:sz w:val="24"/>
+          <w:szCs w:val="24"/>
+          <w:lang w:val="pt-BR"/>
+        </w:rPr>
+        <w:t>Seja k uma peça:</w:t>
+      </w:r>
+    </w:p>
+    <w:p>
+      <w:pPr>
+        <w:rPr>
+          <w:sz w:val="24"/>
+          <w:szCs w:val="24"/>
+        </w:rPr>
+      </w:pPr>
+      <w:r>
+        <w:rPr>
+          <w:sz w:val="24"/>
+          <w:szCs w:val="24"/>
+          <w:lang w:val="pt-BR"/>
+        </w:rPr>
+        <w:tab/>
+      </w:r>
+      <w:proofErr w:type="gramStart"/>
+      <w:r>
+        <w:rPr>
+          <w:sz w:val="24"/>
+          <w:szCs w:val="24"/>
+        </w:rPr>
+        <w:t>if</w:t>
+      </w:r>
+      <w:proofErr w:type="gramEnd"/>
+      <w:r>
+        <w:rPr>
+          <w:sz w:val="24"/>
+          <w:szCs w:val="24"/>
+        </w:rPr>
+        <w:t xml:space="preserve"> </w:t>
+      </w:r>
+      <w:proofErr w:type="spellStart"/>
+      <w:r>
+        <w:rPr>
+          <w:sz w:val="24"/>
+          <w:szCs w:val="24"/>
+        </w:rPr>
+        <w:t>k.cor</w:t>
+      </w:r>
+      <w:proofErr w:type="spellEnd"/>
+      <w:r>
+        <w:rPr>
+          <w:sz w:val="24"/>
+          <w:szCs w:val="24"/>
+        </w:rPr>
+        <w:t xml:space="preserve"> </w:t>
+      </w:r>
+    </w:p>
+    <w:p>
+      <w:pPr>
+        <w:rPr>
+          <w:sz w:val="24"/>
+          <w:szCs w:val="24"/>
+        </w:rPr>
+      </w:pPr>
+      <w:r>
+        <w:rPr>
+          <w:sz w:val="24"/>
+          <w:szCs w:val="24"/>
+        </w:rPr>
+        <w:tab/>
+      </w:r>
+      <w:r>
+        <w:rPr>
+          <w:sz w:val="24"/>
+          <w:szCs w:val="24"/>
+        </w:rPr>
+        <w:tab/>
+      </w:r>
+      <w:proofErr w:type="spellStart"/>
+      <w:r>
+        <w:rPr>
+          <w:sz w:val="24"/>
+          <w:szCs w:val="24"/>
+        </w:rPr>
+        <w:t>k.cor</w:t>
+      </w:r>
+      <w:proofErr w:type="spellEnd"/>
+      <w:r>
+        <w:rPr>
+          <w:sz w:val="24"/>
+          <w:szCs w:val="24"/>
+        </w:rPr>
+        <w:t xml:space="preserve"> = (char*</w:t>
+      </w:r>
+      <w:proofErr w:type="gramStart"/>
+      <w:r>
+        <w:rPr>
+          <w:sz w:val="24"/>
+          <w:szCs w:val="24"/>
+        </w:rPr>
+        <w:t>)</w:t>
+      </w:r>
+      <w:proofErr w:type="spellStart"/>
+      <w:r>
+        <w:rPr>
+          <w:sz w:val="24"/>
+          <w:szCs w:val="24"/>
+        </w:rPr>
+        <w:t>val</w:t>
+      </w:r>
+      <w:proofErr w:type="spellEnd"/>
+      <w:proofErr w:type="gramEnd"/>
+      <w:r>
+        <w:rPr>
+          <w:sz w:val="24"/>
+          <w:szCs w:val="24"/>
+        </w:rPr>
+        <w:t>;</w:t>
+      </w:r>
+    </w:p>
+    <w:p>
+      <w:pPr>
+        <w:rPr>
+          <w:sz w:val="24"/>
+          <w:szCs w:val="24"/>
+        </w:rPr>
+      </w:pPr>
+      <w:r>
+        <w:rPr>
+          <w:sz w:val="24"/>
+          <w:szCs w:val="24"/>
+        </w:rPr>
+        <w:tab/>
+      </w:r>
+      <w:proofErr w:type="gramStart"/>
+      <w:r>
+        <w:rPr>
+          <w:sz w:val="24"/>
+          <w:szCs w:val="24"/>
+        </w:rPr>
+        <w:t>if</w:t>
+      </w:r>
+      <w:proofErr w:type="gramEnd"/>
+      <w:r>
+        <w:rPr>
+          <w:sz w:val="24"/>
+          <w:szCs w:val="24"/>
+        </w:rPr>
+        <w:t xml:space="preserve"> k.id</w:t>
+      </w:r>
+    </w:p>
+    <w:p>
+      <w:pPr>
+        <w:rPr>
+          <w:sz w:val="24"/>
+          <w:szCs w:val="24"/>
+        </w:rPr>
+      </w:pPr>
+      <w:r>
+        <w:rPr>
+          <w:sz w:val="24"/>
+          <w:szCs w:val="24"/>
+        </w:rPr>
+        <w:tab/>
+      </w:r>
+      <w:r>
+        <w:rPr>
+          <w:sz w:val="24"/>
+          <w:szCs w:val="24"/>
+        </w:rPr>
+        <w:tab/>
+        <w:t>k.id = (char*</w:t>
+      </w:r>
+      <w:proofErr w:type="gramStart"/>
+      <w:r>
+        <w:rPr>
+          <w:sz w:val="24"/>
+          <w:szCs w:val="24"/>
+        </w:rPr>
+        <w:t>)</w:t>
+      </w:r>
+      <w:proofErr w:type="spellStart"/>
+      <w:r>
+        <w:rPr>
+          <w:sz w:val="24"/>
+          <w:szCs w:val="24"/>
+        </w:rPr>
+        <w:t>val</w:t>
+      </w:r>
+      <w:proofErr w:type="spellEnd"/>
+      <w:proofErr w:type="gramEnd"/>
+      <w:r>
+        <w:rPr>
+          <w:sz w:val="24"/>
+          <w:szCs w:val="24"/>
+        </w:rPr>
+        <w:t>;</w:t>
+      </w:r>
+    </w:p>
+    <w:p>
+      <w:pPr>
+        <w:autoSpaceDE w:val="0"/>
+        <w:autoSpaceDN w:val="0"/>
+        <w:adjustRightInd w:val="0"/>
+        <w:spacing w:after="0" w:line="240" w:lineRule="auto"/>
+        <w:rPr>
+          <w:sz w:val="24"/>
+          <w:szCs w:val="24"/>
+          <w:lang w:val="pt-BR"/>
+        </w:rPr>
+      </w:pPr>
+      <w:r>
+        <w:rPr>
+          <w:sz w:val="24"/>
+          <w:szCs w:val="24"/>
+        </w:rPr>
+        <w:tab/>
+      </w:r>
+      <w:proofErr w:type="spellStart"/>
+      <w:proofErr w:type="gramStart"/>
+      <w:r>
+        <w:rPr>
+          <w:sz w:val="24"/>
+          <w:szCs w:val="24"/>
+          <w:lang w:val="pt-BR"/>
+        </w:rPr>
+        <w:t>if</w:t>
+      </w:r>
+      <w:proofErr w:type="spellEnd"/>
+      <w:proofErr w:type="gramEnd"/>
+      <w:r>
+        <w:rPr>
+          <w:sz w:val="24"/>
+          <w:szCs w:val="24"/>
+          <w:lang w:val="pt-BR"/>
+        </w:rPr>
+        <w:t xml:space="preserve"> </w:t>
+      </w:r>
+      <w:proofErr w:type="spellStart"/>
+      <w:r>
+        <w:rPr>
+          <w:sz w:val="24"/>
+          <w:szCs w:val="24"/>
+          <w:lang w:val="pt-BR"/>
+        </w:rPr>
+        <w:t>k.qtdMov</w:t>
+      </w:r>
+      <w:proofErr w:type="spellEnd"/>
+    </w:p>
+    <w:p>
+      <w:pPr>
+        <w:autoSpaceDE w:val="0"/>
+        <w:autoSpaceDN w:val="0"/>
+        <w:adjustRightInd w:val="0"/>
+        <w:spacing w:after="0" w:line="240" w:lineRule="auto"/>
+        <w:rPr>
+          <w:sz w:val="24"/>
+          <w:szCs w:val="24"/>
+          <w:lang w:val="pt-BR"/>
+        </w:rPr>
+      </w:pPr>
+      <w:r>
+        <w:rPr>
+          <w:sz w:val="24"/>
+          <w:szCs w:val="24"/>
+          <w:lang w:val="pt-BR"/>
+        </w:rPr>
+        <w:tab/>
+      </w:r>
+      <w:r>
+        <w:rPr>
+          <w:sz w:val="24"/>
+          <w:szCs w:val="24"/>
+          <w:lang w:val="pt-BR"/>
+        </w:rPr>
+        <w:tab/>
+      </w:r>
+      <w:proofErr w:type="spellStart"/>
+      <w:r>
+        <w:rPr>
+          <w:sz w:val="24"/>
+          <w:szCs w:val="24"/>
+          <w:lang w:val="pt-BR"/>
+        </w:rPr>
+        <w:t>k.qtdMov</w:t>
+      </w:r>
+      <w:proofErr w:type="spellEnd"/>
+      <w:r>
+        <w:rPr>
+          <w:sz w:val="24"/>
+          <w:szCs w:val="24"/>
+          <w:lang w:val="pt-BR"/>
+        </w:rPr>
+        <w:t xml:space="preserve"> = (</w:t>
+      </w:r>
+      <w:proofErr w:type="spellStart"/>
+      <w:r>
+        <w:rPr>
+          <w:sz w:val="24"/>
+          <w:szCs w:val="24"/>
+          <w:lang w:val="pt-BR"/>
+        </w:rPr>
+        <w:t>int</w:t>
+      </w:r>
+      <w:proofErr w:type="spellEnd"/>
+      <w:proofErr w:type="gramStart"/>
+      <w:r>
+        <w:rPr>
+          <w:sz w:val="24"/>
+          <w:szCs w:val="24"/>
+          <w:lang w:val="pt-BR"/>
+        </w:rPr>
+        <w:t>*)</w:t>
+      </w:r>
+      <w:proofErr w:type="spellStart"/>
+      <w:r>
+        <w:rPr>
+          <w:sz w:val="24"/>
+          <w:szCs w:val="24"/>
+          <w:lang w:val="pt-BR"/>
+        </w:rPr>
+        <w:t>val</w:t>
+      </w:r>
+      <w:proofErr w:type="spellEnd"/>
+      <w:proofErr w:type="gramEnd"/>
+      <w:r>
+        <w:rPr>
+          <w:sz w:val="24"/>
+          <w:szCs w:val="24"/>
+          <w:lang w:val="pt-BR"/>
+        </w:rPr>
+        <w:t>;</w:t>
+      </w:r>
+    </w:p>
+    <w:p>
+      <w:pPr>
+        <w:autoSpaceDE w:val="0"/>
+        <w:autoSpaceDN w:val="0"/>
+        <w:adjustRightInd w:val="0"/>
+        <w:spacing w:after="0" w:line="240" w:lineRule="auto"/>
+        <w:rPr>
+          <w:sz w:val="24"/>
+          <w:szCs w:val="24"/>
+          <w:lang w:val="pt-BR"/>
+        </w:rPr>
+      </w:pPr>
+      <w:r>
+        <w:rPr>
+          <w:sz w:val="24"/>
+          <w:szCs w:val="24"/>
+          <w:lang w:val="pt-BR"/>
+        </w:rPr>
+        <w:tab/>
+      </w:r>
+      <w:proofErr w:type="spellStart"/>
+      <w:proofErr w:type="gramStart"/>
+      <w:r>
+        <w:rPr>
+          <w:sz w:val="24"/>
+          <w:szCs w:val="24"/>
+          <w:lang w:val="pt-BR"/>
+        </w:rPr>
+        <w:t>if</w:t>
+      </w:r>
+      <w:proofErr w:type="spellEnd"/>
+      <w:proofErr w:type="gramEnd"/>
+      <w:r>
+        <w:rPr>
+          <w:sz w:val="24"/>
+          <w:szCs w:val="24"/>
+          <w:lang w:val="pt-BR"/>
+        </w:rPr>
+        <w:t xml:space="preserve"> </w:t>
+      </w:r>
+      <w:proofErr w:type="spellStart"/>
+      <w:r>
+        <w:rPr>
+          <w:sz w:val="24"/>
+          <w:szCs w:val="24"/>
+          <w:lang w:val="pt-BR"/>
+        </w:rPr>
+        <w:t>k.movPraTras</w:t>
+      </w:r>
+      <w:proofErr w:type="spellEnd"/>
+    </w:p>
+    <w:p>
+      <w:pPr>
+        <w:autoSpaceDE w:val="0"/>
+        <w:autoSpaceDN w:val="0"/>
+        <w:adjustRightInd w:val="0"/>
+        <w:spacing w:after="0" w:line="240" w:lineRule="auto"/>
+        <w:rPr>
+          <w:rFonts w:ascii="Consolas" w:hAnsi="Consolas" w:cs="Consolas"/>
+          <w:sz w:val="19"/>
+          <w:szCs w:val="19"/>
+        </w:rPr>
+      </w:pPr>
+      <w:r>
+        <w:rPr>
+          <w:sz w:val="24"/>
+          <w:szCs w:val="24"/>
+          <w:lang w:val="pt-BR"/>
+        </w:rPr>
+        <w:tab/>
+      </w:r>
+      <w:r>
+        <w:rPr>
+          <w:sz w:val="24"/>
+          <w:szCs w:val="24"/>
+          <w:lang w:val="pt-BR"/>
+        </w:rPr>
+        <w:tab/>
+      </w:r>
+      <w:proofErr w:type="spellStart"/>
+      <w:r>
+        <w:rPr>
+          <w:sz w:val="24"/>
+          <w:szCs w:val="24"/>
+          <w:lang w:val="pt-BR"/>
+        </w:rPr>
+        <w:t>k.movPraTras</w:t>
+      </w:r>
+      <w:proofErr w:type="spellEnd"/>
+      <w:r>
+        <w:rPr>
+          <w:sz w:val="24"/>
+          <w:szCs w:val="24"/>
+          <w:lang w:val="pt-BR"/>
+        </w:rPr>
+        <w:t xml:space="preserve"> = 0 || </w:t>
+      </w:r>
+      <w:proofErr w:type="spellStart"/>
+      <w:r>
+        <w:rPr>
+          <w:sz w:val="24"/>
+          <w:szCs w:val="24"/>
+          <w:lang w:val="pt-BR"/>
+        </w:rPr>
+        <w:t>k.movPraTras</w:t>
+      </w:r>
+      <w:proofErr w:type="spellEnd"/>
+      <w:r>
+        <w:rPr>
+          <w:sz w:val="24"/>
+          <w:szCs w:val="24"/>
+          <w:lang w:val="pt-BR"/>
+        </w:rPr>
+        <w:t xml:space="preserve"> = </w:t>
+      </w:r>
+      <w:proofErr w:type="gramStart"/>
+      <w:r>
+        <w:rPr>
+          <w:sz w:val="24"/>
+          <w:szCs w:val="24"/>
+          <w:lang w:val="pt-BR"/>
+        </w:rPr>
+        <w:t>1 ;</w:t>
+      </w:r>
+      <w:proofErr w:type="gramEnd"/>
+    </w:p>
+    <w:p>
+      <w:pPr>
+        <w:rPr>
+          <w:sz w:val="24"/>
+          <w:szCs w:val="24"/>
+          <w:lang w:val="pt-BR"/>
+        </w:rPr>
+      </w:pPr>
+      <w:r>
+        <w:rPr>
+          <w:sz w:val="24"/>
+          <w:szCs w:val="24"/>
+          <w:lang w:val="pt-BR"/>
+        </w:rPr>
+        <w:tab/>
+      </w:r>
+      <w:proofErr w:type="spellStart"/>
+      <w:proofErr w:type="gramStart"/>
+      <w:r>
+        <w:rPr>
+          <w:sz w:val="24"/>
+          <w:szCs w:val="24"/>
+          <w:lang w:val="pt-BR"/>
+        </w:rPr>
+        <w:t>if</w:t>
+      </w:r>
+      <w:proofErr w:type="spellEnd"/>
+      <w:proofErr w:type="gramEnd"/>
+      <w:r>
+        <w:rPr>
+          <w:sz w:val="24"/>
+          <w:szCs w:val="24"/>
+          <w:lang w:val="pt-BR"/>
+        </w:rPr>
+        <w:t xml:space="preserve"> k-&gt;</w:t>
+      </w:r>
+      <w:proofErr w:type="spellStart"/>
+      <w:r>
+        <w:rPr>
+          <w:sz w:val="24"/>
+          <w:szCs w:val="24"/>
+          <w:lang w:val="pt-BR"/>
+        </w:rPr>
+        <w:t>movPeca</w:t>
+      </w:r>
+      <w:proofErr w:type="spellEnd"/>
+      <w:r>
+        <w:rPr>
+          <w:sz w:val="24"/>
+          <w:szCs w:val="24"/>
+          <w:lang w:val="pt-BR"/>
+        </w:rPr>
+        <w:t>-&gt;x</w:t>
+      </w:r>
+    </w:p>
+    <w:p>
+      <w:pPr>
+        <w:rPr>
+          <w:sz w:val="24"/>
+          <w:szCs w:val="24"/>
+          <w:lang w:val="pt-BR"/>
+        </w:rPr>
+      </w:pPr>
+      <w:r>
+        <w:rPr>
+          <w:sz w:val="24"/>
+          <w:szCs w:val="24"/>
+          <w:lang w:val="pt-BR"/>
+        </w:rPr>
+        <w:tab/>
+      </w:r>
+      <w:r>
+        <w:rPr>
+          <w:sz w:val="24"/>
+          <w:szCs w:val="24"/>
+          <w:lang w:val="pt-BR"/>
+        </w:rPr>
+        <w:tab/>
+      </w:r>
+      <w:proofErr w:type="gramStart"/>
+      <w:r>
+        <w:rPr>
+          <w:sz w:val="24"/>
+          <w:szCs w:val="24"/>
+          <w:lang w:val="pt-BR"/>
+        </w:rPr>
+        <w:t>k</w:t>
+      </w:r>
+      <w:proofErr w:type="gramEnd"/>
+      <w:r>
+        <w:rPr>
+          <w:sz w:val="24"/>
+          <w:szCs w:val="24"/>
+          <w:lang w:val="pt-BR"/>
+        </w:rPr>
+        <w:t>-&gt;</w:t>
+      </w:r>
+      <w:proofErr w:type="spellStart"/>
+      <w:r>
+        <w:rPr>
+          <w:sz w:val="24"/>
+          <w:szCs w:val="24"/>
+          <w:lang w:val="pt-BR"/>
+        </w:rPr>
+        <w:t>movPeca</w:t>
+      </w:r>
+      <w:proofErr w:type="spellEnd"/>
+      <w:r>
+        <w:rPr>
+          <w:sz w:val="24"/>
+          <w:szCs w:val="24"/>
+          <w:lang w:val="pt-BR"/>
+        </w:rPr>
+        <w:t>-&gt;x</w:t>
+      </w:r>
+      <w:r>
+        <w:rPr>
+          <w:sz w:val="24"/>
+          <w:szCs w:val="24"/>
+          <w:lang w:val="pt-BR"/>
+        </w:rPr>
+        <w:t xml:space="preserve"> = (</w:t>
+      </w:r>
+      <w:proofErr w:type="spellStart"/>
+      <w:r>
+        <w:rPr>
+          <w:sz w:val="24"/>
+          <w:szCs w:val="24"/>
+          <w:lang w:val="pt-BR"/>
+        </w:rPr>
+        <w:t>int</w:t>
+      </w:r>
+      <w:proofErr w:type="spellEnd"/>
+      <w:r>
+        <w:rPr>
+          <w:sz w:val="24"/>
+          <w:szCs w:val="24"/>
+          <w:lang w:val="pt-BR"/>
+        </w:rPr>
+        <w:t xml:space="preserve">*) </w:t>
+      </w:r>
+      <w:proofErr w:type="spellStart"/>
+      <w:r>
+        <w:rPr>
+          <w:sz w:val="24"/>
+          <w:szCs w:val="24"/>
+          <w:lang w:val="pt-BR"/>
+        </w:rPr>
+        <w:t>val</w:t>
+      </w:r>
+      <w:proofErr w:type="spellEnd"/>
+      <w:r>
+        <w:rPr>
+          <w:sz w:val="24"/>
+          <w:szCs w:val="24"/>
+          <w:lang w:val="pt-BR"/>
+        </w:rPr>
+        <w:t xml:space="preserve">; </w:t>
+      </w:r>
+    </w:p>
+    <w:p>
+      <w:pPr>
+        <w:rPr>
+          <w:sz w:val="24"/>
+          <w:szCs w:val="24"/>
+          <w:lang w:val="pt-BR"/>
+        </w:rPr>
+      </w:pPr>
+      <w:r>
+        <w:rPr>
+          <w:sz w:val="24"/>
+          <w:szCs w:val="24"/>
+          <w:lang w:val="pt-BR"/>
+        </w:rPr>
+        <w:tab/>
+      </w:r>
+      <w:r>
+        <w:rPr>
+          <w:sz w:val="24"/>
+          <w:szCs w:val="24"/>
+          <w:lang w:val="pt-BR"/>
+        </w:rPr>
+        <w:tab/>
+      </w:r>
+      <w:r>
+        <w:rPr>
+          <w:sz w:val="24"/>
+          <w:szCs w:val="24"/>
+          <w:lang w:val="pt-BR"/>
+        </w:rPr>
+        <w:tab/>
+        <w:t xml:space="preserve">0 &lt; </w:t>
+      </w:r>
+      <w:proofErr w:type="spellStart"/>
+      <w:r>
+        <w:rPr>
+          <w:sz w:val="24"/>
+          <w:szCs w:val="24"/>
+          <w:lang w:val="pt-BR"/>
+        </w:rPr>
+        <w:t>val</w:t>
+      </w:r>
+      <w:proofErr w:type="spellEnd"/>
+      <w:r>
+        <w:rPr>
+          <w:sz w:val="24"/>
+          <w:szCs w:val="24"/>
+          <w:lang w:val="pt-BR"/>
+        </w:rPr>
+        <w:t xml:space="preserve"> &lt; 7</w:t>
+      </w:r>
+    </w:p>
+    <w:p>
+      <w:pPr>
+        <w:rPr>
+          <w:sz w:val="24"/>
+          <w:szCs w:val="24"/>
+          <w:lang w:val="pt-BR"/>
+        </w:rPr>
+      </w:pPr>
+    </w:p>
+    <w:p>
+      <w:pPr>
+        <w:rPr>
+          <w:sz w:val="24"/>
+          <w:szCs w:val="24"/>
+          <w:lang w:val="pt-BR"/>
+        </w:rPr>
+      </w:pPr>
+    </w:p>
+    <w:p>
+      <w:pPr>
+        <w:rPr>
+          <w:sz w:val="24"/>
+          <w:szCs w:val="24"/>
+        </w:rPr>
+      </w:pPr>
+      <w:proofErr w:type="gramStart"/>
+      <w:r>
+        <w:rPr>
+          <w:sz w:val="24"/>
+          <w:szCs w:val="24"/>
+        </w:rPr>
+        <w:lastRenderedPageBreak/>
+        <w:t>if</w:t>
+      </w:r>
+      <w:proofErr w:type="gramEnd"/>
+      <w:r>
+        <w:rPr>
+          <w:sz w:val="24"/>
+          <w:szCs w:val="24"/>
+        </w:rPr>
+        <w:t xml:space="preserve"> k-&gt;</w:t>
+      </w:r>
+      <w:proofErr w:type="spellStart"/>
+      <w:r>
+        <w:rPr>
+          <w:sz w:val="24"/>
+          <w:szCs w:val="24"/>
+        </w:rPr>
+        <w:t>movPeca</w:t>
+      </w:r>
+      <w:proofErr w:type="spellEnd"/>
+      <w:r>
+        <w:rPr>
+          <w:sz w:val="24"/>
+          <w:szCs w:val="24"/>
+        </w:rPr>
+        <w:t>-&gt;</w:t>
+      </w:r>
+      <w:r>
+        <w:rPr>
+          <w:sz w:val="24"/>
+          <w:szCs w:val="24"/>
+        </w:rPr>
+        <w:t>y</w:t>
+      </w:r>
+    </w:p>
+    <w:p>
+      <w:pPr>
+        <w:rPr>
+          <w:sz w:val="24"/>
+          <w:szCs w:val="24"/>
+        </w:rPr>
+      </w:pPr>
+      <w:r>
+        <w:rPr>
+          <w:sz w:val="24"/>
+          <w:szCs w:val="24"/>
+        </w:rPr>
+        <w:tab/>
+      </w:r>
+      <w:r>
+        <w:rPr>
+          <w:sz w:val="24"/>
+          <w:szCs w:val="24"/>
+        </w:rPr>
+        <w:tab/>
+      </w:r>
+      <w:proofErr w:type="gramStart"/>
+      <w:r>
+        <w:rPr>
+          <w:sz w:val="24"/>
+          <w:szCs w:val="24"/>
+        </w:rPr>
+        <w:t>k</w:t>
+      </w:r>
+      <w:proofErr w:type="gramEnd"/>
+      <w:r>
+        <w:rPr>
+          <w:sz w:val="24"/>
+          <w:szCs w:val="24"/>
+        </w:rPr>
+        <w:t>-&gt;</w:t>
+      </w:r>
+      <w:proofErr w:type="spellStart"/>
+      <w:r>
+        <w:rPr>
+          <w:sz w:val="24"/>
+          <w:szCs w:val="24"/>
+        </w:rPr>
+        <w:t>movPeca</w:t>
+      </w:r>
+      <w:proofErr w:type="spellEnd"/>
+      <w:r>
+        <w:rPr>
+          <w:sz w:val="24"/>
+          <w:szCs w:val="24"/>
+        </w:rPr>
+        <w:t>-&gt;</w:t>
+      </w:r>
+      <w:r>
+        <w:rPr>
+          <w:sz w:val="24"/>
+          <w:szCs w:val="24"/>
+        </w:rPr>
+        <w:t>y</w:t>
+      </w:r>
+      <w:r>
+        <w:rPr>
+          <w:sz w:val="24"/>
+          <w:szCs w:val="24"/>
+        </w:rPr>
+        <w:t xml:space="preserve"> = (</w:t>
+      </w:r>
+      <w:proofErr w:type="spellStart"/>
+      <w:r>
+        <w:rPr>
+          <w:sz w:val="24"/>
+          <w:szCs w:val="24"/>
+        </w:rPr>
+        <w:t>int</w:t>
+      </w:r>
+      <w:proofErr w:type="spellEnd"/>
+      <w:r>
+        <w:rPr>
+          <w:sz w:val="24"/>
+          <w:szCs w:val="24"/>
+        </w:rPr>
+        <w:t xml:space="preserve">*) </w:t>
+      </w:r>
+      <w:proofErr w:type="spellStart"/>
+      <w:r>
+        <w:rPr>
+          <w:sz w:val="24"/>
+          <w:szCs w:val="24"/>
+        </w:rPr>
+        <w:t>val</w:t>
+      </w:r>
+      <w:proofErr w:type="spellEnd"/>
+      <w:r>
+        <w:rPr>
+          <w:sz w:val="24"/>
+          <w:szCs w:val="24"/>
+        </w:rPr>
+        <w:t xml:space="preserve"> </w:t>
+      </w:r>
+    </w:p>
+    <w:p>
+      <w:pPr>
+        <w:rPr>
+          <w:sz w:val="24"/>
+          <w:szCs w:val="24"/>
+          <w:lang w:val="pt-BR"/>
+        </w:rPr>
+      </w:pPr>
+      <w:r>
+        <w:rPr>
+          <w:sz w:val="24"/>
+          <w:szCs w:val="24"/>
+        </w:rPr>
+        <w:tab/>
+      </w:r>
+      <w:r>
+        <w:rPr>
+          <w:sz w:val="24"/>
+          <w:szCs w:val="24"/>
+        </w:rPr>
+        <w:tab/>
+      </w:r>
+      <w:r>
+        <w:rPr>
+          <w:sz w:val="24"/>
+          <w:szCs w:val="24"/>
+        </w:rPr>
+        <w:tab/>
+      </w:r>
+      <w:r>
+        <w:rPr>
+          <w:sz w:val="24"/>
+          <w:szCs w:val="24"/>
+          <w:lang w:val="pt-BR"/>
+        </w:rPr>
+        <w:t xml:space="preserve">0 &lt; </w:t>
+      </w:r>
+      <w:proofErr w:type="spellStart"/>
+      <w:r>
+        <w:rPr>
+          <w:sz w:val="24"/>
+          <w:szCs w:val="24"/>
+          <w:lang w:val="pt-BR"/>
+        </w:rPr>
+        <w:t>val</w:t>
+      </w:r>
+      <w:proofErr w:type="spellEnd"/>
+      <w:r>
+        <w:rPr>
+          <w:sz w:val="24"/>
+          <w:szCs w:val="24"/>
+          <w:lang w:val="pt-BR"/>
+        </w:rPr>
+        <w:t xml:space="preserve"> &lt; 7</w:t>
+      </w:r>
+    </w:p>
+    <w:p>
+      <w:pPr>
+        <w:rPr>
+          <w:sz w:val="24"/>
+          <w:szCs w:val="24"/>
+          <w:lang w:val="pt-BR"/>
+        </w:rPr>
+      </w:pPr>
+      <w:bookmarkStart w:id="0" w:name="_GoBack"/>
+      <w:bookmarkEnd w:id="0"/>
     </w:p>
     <w:sectPr>
       <w:pgSz w:w="12240" w:h="15840"/>

</xml_diff>